<commit_message>
updated t report marcel
</commit_message>
<xml_diff>
--- a/documents/technicalReport/technicalReportMarcel.docx
+++ b/documents/technicalReport/technicalReportMarcel.docx
@@ -580,7 +580,7 @@
           <w:sz w:val="28"/>
           <w:lang w:val="en-GB"/>
         </w:rPr>
-        <w:t>20. January 2017</w:t>
+        <w:t>21. January 2017</w:t>
       </w:r>
       <w:r>
         <w:rPr>
@@ -784,7 +784,7 @@
                 <w:noProof/>
                 <w:lang w:val="en-GB"/>
               </w:rPr>
-              <w:t>20 January 2017</w:t>
+              <w:t>21 January 2017</w:t>
             </w:r>
             <w:r>
               <w:rPr>
@@ -864,7 +864,7 @@
                 <w:noProof/>
                 <w:lang w:val="en-GB"/>
               </w:rPr>
-              <w:t>20 January 2017</w:t>
+              <w:t>21 January 2017</w:t>
             </w:r>
             <w:r>
               <w:rPr>
@@ -19095,6 +19095,40 @@
           <w:rFonts w:cs="Arial"/>
           <w:lang w:val="en-GB"/>
         </w:rPr>
+        <w:t>Parameters</w:t>
+      </w:r>
+    </w:p>
+    <w:p>
+      <w:pPr>
+        <w:pStyle w:val="BodyText"/>
+        <w:rPr>
+          <w:rFonts w:ascii="Arial" w:hAnsi="Arial" w:cs="Arial"/>
+          <w:color w:val="FF0000"/>
+          <w:lang w:val="en-GB"/>
+        </w:rPr>
+      </w:pPr>
+      <w:r>
+        <w:rPr>
+          <w:rFonts w:ascii="Arial" w:hAnsi="Arial" w:cs="Arial"/>
+          <w:color w:val="FF0000"/>
+          <w:lang w:val="en-GB"/>
+        </w:rPr>
+        <w:t>Speed, Camera Direction, Controller Positio</w:t>
+      </w:r>
+    </w:p>
+    <w:p>
+      <w:pPr>
+        <w:pStyle w:val="Heading3"/>
+        <w:rPr>
+          <w:rFonts w:cs="Arial"/>
+          <w:lang w:val="en-GB"/>
+        </w:rPr>
+      </w:pPr>
+      <w:r>
+        <w:rPr>
+          <w:rFonts w:cs="Arial"/>
+          <w:lang w:val="en-GB"/>
+        </w:rPr>
         <w:t>Implementation</w:t>
       </w:r>
       <w:bookmarkEnd w:id="31"/>
@@ -19116,14 +19150,21 @@
         </w:rPr>
         <w:t>2 different implementations were prepared to answer the question in what direction the Virtual player is locomoted. One implementation used the forward direction of the controllers, to determine the locomotion direction. The second implementation used the gaze direction of the Head Mounted Display.</w:t>
       </w:r>
+      <w:r>
+        <w:rPr>
+          <w:rFonts w:ascii="Arial" w:hAnsi="Arial" w:cs="Arial"/>
+          <w:color w:val="FF0000"/>
+          <w:lang w:val="en-GB"/>
+        </w:rPr>
+        <w:t xml:space="preserve"> In the following you see the blueprint implementation of the Walking in Place movement method.</w:t>
+      </w:r>
     </w:p>
     <w:p>
       <w:pPr>
         <w:pStyle w:val="BodyText"/>
         <w:rPr>
-          <w:rFonts w:ascii="Arial" w:hAnsi="Arial" w:cs="Arial"/>
-          <w:color w:val="FF0000"/>
-          <w:lang w:val="en-GB"/>
+          <w:noProof/>
+          <w:lang w:val="en-GB" w:eastAsia="en-GB"/>
         </w:rPr>
       </w:pPr>
     </w:p>
@@ -19136,191 +19177,12 @@
           <w:lang w:val="en-GB"/>
         </w:rPr>
       </w:pPr>
-    </w:p>
-    <w:p>
-      <w:pPr>
-        <w:pStyle w:val="BodyText"/>
-        <w:rPr>
-          <w:rFonts w:ascii="Arial" w:hAnsi="Arial" w:cs="Arial"/>
-          <w:color w:val="FF0000"/>
-          <w:lang w:val="en-GB"/>
-        </w:rPr>
-      </w:pPr>
-    </w:p>
-    <w:p>
-      <w:pPr>
-        <w:pStyle w:val="BodyText"/>
-        <w:rPr>
-          <w:rFonts w:ascii="Arial" w:hAnsi="Arial" w:cs="Arial"/>
-          <w:color w:val="FF0000"/>
-          <w:lang w:val="en-GB"/>
-        </w:rPr>
-      </w:pPr>
-    </w:p>
-    <w:p>
-      <w:pPr>
-        <w:pStyle w:val="BodyText"/>
-        <w:rPr>
-          <w:rFonts w:ascii="Arial" w:hAnsi="Arial" w:cs="Arial"/>
-          <w:color w:val="FF0000"/>
-          <w:lang w:val="en-GB"/>
-        </w:rPr>
-      </w:pPr>
       <w:r>
         <w:rPr>
           <w:noProof/>
           <w:lang w:val="en-GB" w:eastAsia="en-GB"/>
         </w:rPr>
         <w:lastRenderedPageBreak/>
-        <mc:AlternateContent>
-          <mc:Choice Requires="wps">
-            <w:drawing>
-              <wp:anchor distT="0" distB="0" distL="114300" distR="114300" simplePos="0" relativeHeight="251664896" behindDoc="1" locked="0" layoutInCell="1" allowOverlap="1" wp14:anchorId="46B56C62" wp14:editId="390BC19F">
-                <wp:simplePos x="0" y="0"/>
-                <wp:positionH relativeFrom="column">
-                  <wp:posOffset>-1905</wp:posOffset>
-                </wp:positionH>
-                <wp:positionV relativeFrom="paragraph">
-                  <wp:posOffset>6880860</wp:posOffset>
-                </wp:positionV>
-                <wp:extent cx="5579745" cy="635"/>
-                <wp:effectExtent l="0" t="0" r="1905" b="18415"/>
-                <wp:wrapTight wrapText="bothSides">
-                  <wp:wrapPolygon edited="0">
-                    <wp:start x="0" y="0"/>
-                    <wp:lineTo x="0" y="0"/>
-                    <wp:lineTo x="21534" y="0"/>
-                    <wp:lineTo x="21534" y="0"/>
-                    <wp:lineTo x="0" y="0"/>
-                  </wp:wrapPolygon>
-                </wp:wrapTight>
-                <wp:docPr id="11" name="Text Box 11"/>
-                <wp:cNvGraphicFramePr/>
-                <a:graphic xmlns:a="http://schemas.openxmlformats.org/drawingml/2006/main">
-                  <a:graphicData uri="http://schemas.microsoft.com/office/word/2010/wordprocessingShape">
-                    <wps:wsp>
-                      <wps:cNvSpPr txBox="1"/>
-                      <wps:spPr>
-                        <a:xfrm>
-                          <a:off x="0" y="0"/>
-                          <a:ext cx="5579745" cy="635"/>
-                        </a:xfrm>
-                        <a:prstGeom prst="rect">
-                          <a:avLst/>
-                        </a:prstGeom>
-                        <a:solidFill>
-                          <a:prstClr val="white"/>
-                        </a:solidFill>
-                        <a:ln>
-                          <a:noFill/>
-                        </a:ln>
-                      </wps:spPr>
-                      <wps:txbx>
-                        <w:txbxContent>
-                          <w:p>
-                            <w:pPr>
-                              <w:pStyle w:val="Caption"/>
-                              <w:rPr>
-                                <w:rFonts w:ascii="Times New Roman" w:hAnsi="Times New Roman"/>
-                                <w:noProof/>
-                                <w:szCs w:val="20"/>
-                              </w:rPr>
-                            </w:pPr>
-                            <w:r>
-                              <w:t xml:space="preserve">Figure </w:t>
-                            </w:r>
-                            <w:r>
-                              <w:fldChar w:fldCharType="begin"/>
-                            </w:r>
-                            <w:r>
-                              <w:instrText xml:space="preserve"> SEQ Figure \* ARABIC </w:instrText>
-                            </w:r>
-                            <w:r>
-                              <w:fldChar w:fldCharType="separate"/>
-                            </w:r>
-                            <w:r>
-                              <w:rPr>
-                                <w:noProof/>
-                              </w:rPr>
-                              <w:t>2</w:t>
-                            </w:r>
-                            <w:r>
-                              <w:fldChar w:fldCharType="end"/>
-                            </w:r>
-                            <w:r>
-                              <w:t xml:space="preserve"> - Start of Walking in Place</w:t>
-                            </w:r>
-                          </w:p>
-                        </w:txbxContent>
-                      </wps:txbx>
-                      <wps:bodyPr rot="0" spcFirstLastPara="0" vertOverflow="overflow" horzOverflow="overflow" vert="horz" wrap="square" lIns="0" tIns="0" rIns="0" bIns="0" numCol="1" spcCol="0" rtlCol="0" fromWordArt="0" anchor="t" anchorCtr="0" forceAA="0" compatLnSpc="1">
-                        <a:prstTxWarp prst="textNoShape">
-                          <a:avLst/>
-                        </a:prstTxWarp>
-                        <a:spAutoFit/>
-                      </wps:bodyPr>
-                    </wps:wsp>
-                  </a:graphicData>
-                </a:graphic>
-              </wp:anchor>
-            </w:drawing>
-          </mc:Choice>
-          <mc:Fallback>
-            <w:pict>
-              <v:shapetype w14:anchorId="46B56C62" id="_x0000_t202" coordsize="21600,21600" o:spt="202" path="m,l,21600r21600,l21600,xe">
-                <v:stroke joinstyle="miter"/>
-                <v:path gradientshapeok="t" o:connecttype="rect"/>
-              </v:shapetype>
-              <v:shape id="Text Box 11" o:spid="_x0000_s1026" type="#_x0000_t202" style="position:absolute;left:0;text-align:left;margin-left:-.15pt;margin-top:541.8pt;width:439.35pt;height:.05pt;z-index:-251651584;visibility:visible;mso-wrap-style:square;mso-wrap-distance-left:9pt;mso-wrap-distance-top:0;mso-wrap-distance-right:9pt;mso-wrap-distance-bottom:0;mso-position-horizontal:absolute;mso-position-horizontal-relative:text;mso-position-vertical:absolute;mso-position-vertical-relative:text;v-text-anchor:top" o:gfxdata="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" stroked="f">
-                <v:textbox style="mso-fit-shape-to-text:t" inset="0,0,0,0">
-                  <w:txbxContent>
-                    <w:p>
-                      <w:pPr>
-                        <w:pStyle w:val="Caption"/>
-                        <w:rPr>
-                          <w:rFonts w:ascii="Times New Roman" w:hAnsi="Times New Roman"/>
-                          <w:noProof/>
-                          <w:szCs w:val="20"/>
-                        </w:rPr>
-                      </w:pPr>
-                      <w:r>
-                        <w:t xml:space="preserve">Figure </w:t>
-                      </w:r>
-                      <w:r>
-                        <w:fldChar w:fldCharType="begin"/>
-                      </w:r>
-                      <w:r>
-                        <w:instrText xml:space="preserve"> SEQ Figure \* ARABIC </w:instrText>
-                      </w:r>
-                      <w:r>
-                        <w:fldChar w:fldCharType="separate"/>
-                      </w:r>
-                      <w:r>
-                        <w:rPr>
-                          <w:noProof/>
-                        </w:rPr>
-                        <w:t>2</w:t>
-                      </w:r>
-                      <w:r>
-                        <w:fldChar w:fldCharType="end"/>
-                      </w:r>
-                      <w:r>
-                        <w:t xml:space="preserve"> - Start of Walking in Place</w:t>
-                      </w:r>
-                    </w:p>
-                  </w:txbxContent>
-                </v:textbox>
-                <w10:wrap type="tight"/>
-              </v:shape>
-            </w:pict>
-          </mc:Fallback>
-        </mc:AlternateContent>
-      </w:r>
-      <w:r>
-        <w:rPr>
-          <w:noProof/>
-          <w:lang w:val="en-GB" w:eastAsia="en-GB"/>
-        </w:rPr>
         <w:drawing>
           <wp:anchor distT="0" distB="0" distL="114300" distR="114300" simplePos="0" relativeHeight="251662848" behindDoc="1" locked="0" layoutInCell="1" allowOverlap="1">
             <wp:simplePos x="0" y="0"/>
@@ -19328,7 +19190,7 @@
               <wp:align>right</wp:align>
             </wp:positionH>
             <wp:positionV relativeFrom="paragraph">
-              <wp:posOffset>3469143</wp:posOffset>
+              <wp:posOffset>2334591</wp:posOffset>
             </wp:positionV>
             <wp:extent cx="5579745" cy="3354705"/>
             <wp:effectExtent l="0" t="0" r="1905" b="0"/>
@@ -19387,13 +19249,13 @@
         <mc:AlternateContent>
           <mc:Choice Requires="wps">
             <w:drawing>
-              <wp:anchor distT="0" distB="0" distL="114300" distR="114300" simplePos="0" relativeHeight="251660800" behindDoc="1" locked="0" layoutInCell="1" allowOverlap="1" wp14:anchorId="6A5CC5C8" wp14:editId="041C6885">
+              <wp:anchor distT="0" distB="0" distL="114300" distR="114300" simplePos="0" relativeHeight="251666944" behindDoc="1" locked="0" layoutInCell="1" allowOverlap="1" wp14:anchorId="183A9B71" wp14:editId="1B69F5CD">
                 <wp:simplePos x="0" y="0"/>
                 <wp:positionH relativeFrom="margin">
                   <wp:align>right</wp:align>
                 </wp:positionH>
                 <wp:positionV relativeFrom="paragraph">
-                  <wp:posOffset>3032208</wp:posOffset>
+                  <wp:posOffset>1456193</wp:posOffset>
                 </wp:positionV>
                 <wp:extent cx="5579745" cy="635"/>
                 <wp:effectExtent l="0" t="0" r="1905" b="8255"/>
@@ -19479,7 +19341,11 @@
           </mc:Choice>
           <mc:Fallback>
             <w:pict>
-              <v:shape w14:anchorId="6A5CC5C8" id="Text Box 5" o:spid="_x0000_s1027" type="#_x0000_t202" style="position:absolute;left:0;text-align:left;margin-left:388.15pt;margin-top:238.75pt;width:439.35pt;height:.05pt;z-index:-251655680;visibility:visible;mso-wrap-style:square;mso-wrap-distance-left:9pt;mso-wrap-distance-top:0;mso-wrap-distance-right:9pt;mso-wrap-distance-bottom:0;mso-position-horizontal:right;mso-position-horizontal-relative:margin;mso-position-vertical:absolute;mso-position-vertical-relative:text;v-text-anchor:top" o:gfxdata="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" stroked="f">
+              <v:shapetype w14:anchorId="183A9B71" id="_x0000_t202" coordsize="21600,21600" o:spt="202" path="m,l,21600r21600,l21600,xe">
+                <v:stroke joinstyle="miter"/>
+                <v:path gradientshapeok="t" o:connecttype="rect"/>
+              </v:shapetype>
+              <v:shape id="Text Box 5" o:spid="_x0000_s1026" type="#_x0000_t202" style="position:absolute;left:0;text-align:left;margin-left:388.15pt;margin-top:114.65pt;width:439.35pt;height:.05pt;z-index:-251649536;visibility:visible;mso-wrap-style:square;mso-wrap-distance-left:9pt;mso-wrap-distance-top:0;mso-wrap-distance-right:9pt;mso-wrap-distance-bottom:0;mso-position-horizontal:right;mso-position-horizontal-relative:margin;mso-position-vertical:absolute;mso-position-vertical-relative:text;v-text-anchor:top" o:gfxdata="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" stroked="f">
                 <v:textbox style="mso-fit-shape-to-text:t" inset="0,0,0,0">
                   <w:txbxContent>
                     <w:p>
@@ -19536,15 +19402,15 @@
               <wp:align>right</wp:align>
             </wp:positionH>
             <wp:positionV relativeFrom="paragraph">
-              <wp:posOffset>28</wp:posOffset>
+              <wp:posOffset>9525</wp:posOffset>
             </wp:positionV>
-            <wp:extent cx="5579745" cy="3009900"/>
-            <wp:effectExtent l="0" t="0" r="1905" b="0"/>
+            <wp:extent cx="5579745" cy="1446530"/>
+            <wp:effectExtent l="0" t="0" r="1905" b="1270"/>
             <wp:wrapTight wrapText="bothSides">
               <wp:wrapPolygon edited="0">
                 <wp:start x="0" y="0"/>
-                <wp:lineTo x="0" y="21463"/>
-                <wp:lineTo x="21534" y="21463"/>
+                <wp:lineTo x="0" y="21335"/>
+                <wp:lineTo x="21534" y="21335"/>
                 <wp:lineTo x="21534" y="0"/>
                 <wp:lineTo x="0" y="0"/>
               </wp:wrapPolygon>
@@ -19560,7 +19426,7 @@
                     <pic:cNvPr id="1" name=""/>
                     <pic:cNvPicPr/>
                   </pic:nvPicPr>
-                  <pic:blipFill>
+                  <pic:blipFill rotWithShape="1">
                     <a:blip r:embed="rId16">
                       <a:extLst>
                         <a:ext uri="{28A0092B-C50C-407E-A947-70E740481C1C}">
@@ -19568,24 +19434,246 @@
                         </a:ext>
                       </a:extLst>
                     </a:blip>
-                    <a:stretch>
-                      <a:fillRect/>
-                    </a:stretch>
+                    <a:srcRect b="51921"/>
+                    <a:stretch/>
                   </pic:blipFill>
-                  <pic:spPr>
+                  <pic:spPr bwMode="auto">
                     <a:xfrm>
                       <a:off x="0" y="0"/>
-                      <a:ext cx="5579745" cy="3009900"/>
+                      <a:ext cx="5579745" cy="1447137"/>
                     </a:xfrm>
                     <a:prstGeom prst="rect">
                       <a:avLst/>
                     </a:prstGeom>
+                    <a:ln>
+                      <a:noFill/>
+                    </a:ln>
+                    <a:extLst>
+                      <a:ext uri="{53640926-AAD7-44D8-BBD7-CCE9431645EC}">
+                        <a14:shadowObscured xmlns:a14="http://schemas.microsoft.com/office/drawing/2010/main"/>
+                      </a:ext>
+                    </a:extLst>
                   </pic:spPr>
                 </pic:pic>
               </a:graphicData>
             </a:graphic>
+            <wp14:sizeRelV relativeFrom="margin">
+              <wp14:pctHeight>0</wp14:pctHeight>
+            </wp14:sizeRelV>
           </wp:anchor>
         </w:drawing>
+      </w:r>
+      <w:r>
+        <w:rPr>
+          <w:rFonts w:ascii="Arial" w:hAnsi="Arial" w:cs="Arial"/>
+          <w:color w:val="FF0000"/>
+          <w:lang w:val="en-GB"/>
+        </w:rPr>
+        <w:t>First the walking in place needs t</w:t>
+      </w:r>
+      <w:r>
+        <w:rPr>
+          <w:rFonts w:ascii="Arial" w:hAnsi="Arial" w:cs="Arial"/>
+          <w:color w:val="FF0000"/>
+          <w:lang w:val="en-GB"/>
+        </w:rPr>
+        <w:t>o be activated, we used the grip button to activate it. (this is done as well for the Left MotionController.</w:t>
+      </w:r>
+    </w:p>
+    <w:p>
+      <w:pPr>
+        <w:pStyle w:val="BodyText"/>
+        <w:rPr>
+          <w:rFonts w:ascii="Arial" w:hAnsi="Arial" w:cs="Arial"/>
+          <w:color w:val="FF0000"/>
+          <w:lang w:val="en-GB"/>
+        </w:rPr>
+      </w:pPr>
+      <w:r>
+        <w:rPr>
+          <w:noProof/>
+          <w:lang w:val="en-GB" w:eastAsia="en-GB"/>
+        </w:rPr>
+        <mc:AlternateContent>
+          <mc:Choice Requires="wps">
+            <w:drawing>
+              <wp:anchor distT="0" distB="0" distL="114300" distR="114300" simplePos="0" relativeHeight="251664896" behindDoc="1" locked="0" layoutInCell="1" allowOverlap="1" wp14:anchorId="4D17B844" wp14:editId="2204D7E8">
+                <wp:simplePos x="0" y="0"/>
+                <wp:positionH relativeFrom="margin">
+                  <wp:align>right</wp:align>
+                </wp:positionH>
+                <wp:positionV relativeFrom="paragraph">
+                  <wp:posOffset>3633774</wp:posOffset>
+                </wp:positionV>
+                <wp:extent cx="5579745" cy="635"/>
+                <wp:effectExtent l="0" t="0" r="1905" b="8255"/>
+                <wp:wrapTight wrapText="bothSides">
+                  <wp:wrapPolygon edited="0">
+                    <wp:start x="0" y="0"/>
+                    <wp:lineTo x="0" y="20698"/>
+                    <wp:lineTo x="21534" y="20698"/>
+                    <wp:lineTo x="21534" y="0"/>
+                    <wp:lineTo x="0" y="0"/>
+                  </wp:wrapPolygon>
+                </wp:wrapTight>
+                <wp:docPr id="11" name="Text Box 11"/>
+                <wp:cNvGraphicFramePr/>
+                <a:graphic xmlns:a="http://schemas.openxmlformats.org/drawingml/2006/main">
+                  <a:graphicData uri="http://schemas.microsoft.com/office/word/2010/wordprocessingShape">
+                    <wps:wsp>
+                      <wps:cNvSpPr txBox="1"/>
+                      <wps:spPr>
+                        <a:xfrm>
+                          <a:off x="0" y="0"/>
+                          <a:ext cx="5579745" cy="635"/>
+                        </a:xfrm>
+                        <a:prstGeom prst="rect">
+                          <a:avLst/>
+                        </a:prstGeom>
+                        <a:solidFill>
+                          <a:prstClr val="white"/>
+                        </a:solidFill>
+                        <a:ln>
+                          <a:noFill/>
+                        </a:ln>
+                      </wps:spPr>
+                      <wps:txbx>
+                        <w:txbxContent>
+                          <w:p>
+                            <w:pPr>
+                              <w:pStyle w:val="Caption"/>
+                              <w:rPr>
+                                <w:rFonts w:ascii="Times New Roman" w:hAnsi="Times New Roman"/>
+                                <w:noProof/>
+                                <w:szCs w:val="20"/>
+                              </w:rPr>
+                            </w:pPr>
+                            <w:r>
+                              <w:t xml:space="preserve">Figure </w:t>
+                            </w:r>
+                            <w:r>
+                              <w:fldChar w:fldCharType="begin"/>
+                            </w:r>
+                            <w:r>
+                              <w:instrText xml:space="preserve"> SEQ Figure \* ARABIC </w:instrText>
+                            </w:r>
+                            <w:r>
+                              <w:fldChar w:fldCharType="separate"/>
+                            </w:r>
+                            <w:r>
+                              <w:rPr>
+                                <w:noProof/>
+                              </w:rPr>
+                              <w:t>2</w:t>
+                            </w:r>
+                            <w:r>
+                              <w:fldChar w:fldCharType="end"/>
+                            </w:r>
+                            <w:r>
+                              <w:t xml:space="preserve"> - Start of Walking in Place</w:t>
+                            </w:r>
+                          </w:p>
+                        </w:txbxContent>
+                      </wps:txbx>
+                      <wps:bodyPr rot="0" spcFirstLastPara="0" vertOverflow="overflow" horzOverflow="overflow" vert="horz" wrap="square" lIns="0" tIns="0" rIns="0" bIns="0" numCol="1" spcCol="0" rtlCol="0" fromWordArt="0" anchor="t" anchorCtr="0" forceAA="0" compatLnSpc="1">
+                        <a:prstTxWarp prst="textNoShape">
+                          <a:avLst/>
+                        </a:prstTxWarp>
+                        <a:spAutoFit/>
+                      </wps:bodyPr>
+                    </wps:wsp>
+                  </a:graphicData>
+                </a:graphic>
+              </wp:anchor>
+            </w:drawing>
+          </mc:Choice>
+          <mc:Fallback>
+            <w:pict>
+              <v:shape w14:anchorId="4D17B844" id="Text Box 11" o:spid="_x0000_s1027" type="#_x0000_t202" style="position:absolute;left:0;text-align:left;margin-left:388.15pt;margin-top:286.1pt;width:439.35pt;height:.05pt;z-index:-251651584;visibility:visible;mso-wrap-style:square;mso-wrap-distance-left:9pt;mso-wrap-distance-top:0;mso-wrap-distance-right:9pt;mso-wrap-distance-bottom:0;mso-position-horizontal:right;mso-position-horizontal-relative:margin;mso-position-vertical:absolute;mso-position-vertical-relative:text;v-text-anchor:top" o:gfxdata="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" stroked="f">
+                <v:textbox style="mso-fit-shape-to-text:t" inset="0,0,0,0">
+                  <w:txbxContent>
+                    <w:p>
+                      <w:pPr>
+                        <w:pStyle w:val="Caption"/>
+                        <w:rPr>
+                          <w:rFonts w:ascii="Times New Roman" w:hAnsi="Times New Roman"/>
+                          <w:noProof/>
+                          <w:szCs w:val="20"/>
+                        </w:rPr>
+                      </w:pPr>
+                      <w:r>
+                        <w:t xml:space="preserve">Figure </w:t>
+                      </w:r>
+                      <w:r>
+                        <w:fldChar w:fldCharType="begin"/>
+                      </w:r>
+                      <w:r>
+                        <w:instrText xml:space="preserve"> SEQ Figure \* ARABIC </w:instrText>
+                      </w:r>
+                      <w:r>
+                        <w:fldChar w:fldCharType="separate"/>
+                      </w:r>
+                      <w:r>
+                        <w:rPr>
+                          <w:noProof/>
+                        </w:rPr>
+                        <w:t>2</w:t>
+                      </w:r>
+                      <w:r>
+                        <w:fldChar w:fldCharType="end"/>
+                      </w:r>
+                      <w:r>
+                        <w:t xml:space="preserve"> - Start of Walking in Place</w:t>
+                      </w:r>
+                    </w:p>
+                  </w:txbxContent>
+                </v:textbox>
+                <w10:wrap type="tight" anchorx="margin"/>
+              </v:shape>
+            </w:pict>
+          </mc:Fallback>
+        </mc:AlternateContent>
+      </w:r>
+      <w:r>
+        <w:rPr>
+          <w:rFonts w:ascii="Arial" w:hAnsi="Arial" w:cs="Arial"/>
+          <w:color w:val="FF0000"/>
+          <w:lang w:val="en-GB"/>
+        </w:rPr>
+        <w:t>Then we determine</w:t>
+      </w:r>
+      <w:r>
+        <w:rPr>
+          <w:rFonts w:ascii="Arial" w:hAnsi="Arial" w:cs="Arial"/>
+          <w:color w:val="FF0000"/>
+          <w:lang w:val="en-GB"/>
+        </w:rPr>
+        <w:t xml:space="preserve"> if the HMD position is moved to</w:t>
+      </w:r>
+      <w:r>
+        <w:rPr>
+          <w:rFonts w:ascii="Arial" w:hAnsi="Arial" w:cs="Arial"/>
+          <w:color w:val="FF0000"/>
+          <w:lang w:val="en-GB"/>
+        </w:rPr>
+        <w:t>o much any movement that is done with the Left/Right Hand Controllers will be ignored. This is done to not detect any walking in place movement when the User is moving by walking in the real world.</w:t>
+      </w:r>
+    </w:p>
+    <w:p>
+      <w:pPr>
+        <w:spacing w:before="0"/>
+        <w:rPr>
+          <w:rFonts w:cs="Arial"/>
+          <w:lang w:val="en-GB"/>
+        </w:rPr>
+      </w:pPr>
+      <w:bookmarkStart w:id="32" w:name="_Toc472597873"/>
+      <w:r>
+        <w:rPr>
+          <w:rFonts w:cs="Arial"/>
+          <w:lang w:val="en-GB"/>
+        </w:rPr>
+        <w:br w:type="page"/>
       </w:r>
     </w:p>
     <w:p>
@@ -19600,27 +19688,6 @@
           <w:lang w:val="en-GB"/>
         </w:rPr>
       </w:pPr>
-      <w:bookmarkStart w:id="32" w:name="_Toc472597873"/>
-      <w:r>
-        <w:rPr>
-          <w:rFonts w:cs="Arial"/>
-          <w:lang w:val="en-GB"/>
-        </w:rPr>
-        <w:br w:type="page"/>
-      </w:r>
-    </w:p>
-    <w:p>
-      <w:pPr>
-        <w:spacing w:before="0"/>
-        <w:rPr>
-          <w:rFonts w:cs="Arial"/>
-          <w:b/>
-          <w:spacing w:val="-10"/>
-          <w:kern w:val="28"/>
-          <w:sz w:val="24"/>
-          <w:lang w:val="en-GB"/>
-        </w:rPr>
-      </w:pPr>
       <w:r>
         <w:rPr>
           <w:noProof/>
@@ -19628,26 +19695,10 @@
         </w:rPr>
         <w:lastRenderedPageBreak/>
         <w:drawing>
-          <wp:anchor distT="0" distB="0" distL="114300" distR="114300" simplePos="0" relativeHeight="251661824" behindDoc="1" locked="0" layoutInCell="1" allowOverlap="1">
-            <wp:simplePos x="0" y="0"/>
-            <wp:positionH relativeFrom="page">
-              <wp:posOffset>1021136</wp:posOffset>
-            </wp:positionH>
-            <wp:positionV relativeFrom="paragraph">
-              <wp:posOffset>414</wp:posOffset>
-            </wp:positionV>
-            <wp:extent cx="5579745" cy="2814955"/>
-            <wp:effectExtent l="0" t="0" r="1905" b="4445"/>
-            <wp:wrapTight wrapText="bothSides">
-              <wp:wrapPolygon edited="0">
-                <wp:start x="0" y="0"/>
-                <wp:lineTo x="0" y="21488"/>
-                <wp:lineTo x="21534" y="21488"/>
-                <wp:lineTo x="21534" y="0"/>
-                <wp:lineTo x="0" y="0"/>
-              </wp:wrapPolygon>
-            </wp:wrapTight>
-            <wp:docPr id="7" name="Picture 7"/>
+          <wp:inline distT="0" distB="0" distL="0" distR="0" wp14:anchorId="6348F15D" wp14:editId="23FBA156">
+            <wp:extent cx="5019675" cy="3048000"/>
+            <wp:effectExtent l="0" t="0" r="9525" b="0"/>
+            <wp:docPr id="12" name="Picture 12"/>
             <wp:cNvGraphicFramePr>
               <a:graphicFrameLocks xmlns:a="http://schemas.openxmlformats.org/drawingml/2006/main" noChangeAspect="1"/>
             </wp:cNvGraphicFramePr>
@@ -19659,13 +19710,7 @@
                     <pic:cNvPicPr/>
                   </pic:nvPicPr>
                   <pic:blipFill>
-                    <a:blip r:embed="rId17" cstate="print">
-                      <a:extLst>
-                        <a:ext uri="{28A0092B-C50C-407E-A947-70E740481C1C}">
-                          <a14:useLocalDpi xmlns:a14="http://schemas.microsoft.com/office/drawing/2010/main" val="0"/>
-                        </a:ext>
-                      </a:extLst>
-                    </a:blip>
+                    <a:blip r:embed="rId17"/>
                     <a:stretch>
                       <a:fillRect/>
                     </a:stretch>
@@ -19673,7 +19718,7 @@
                   <pic:spPr>
                     <a:xfrm>
                       <a:off x="0" y="0"/>
-                      <a:ext cx="5579745" cy="2814955"/>
+                      <a:ext cx="5019675" cy="3048000"/>
                     </a:xfrm>
                     <a:prstGeom prst="rect">
                       <a:avLst/>
@@ -19682,9 +19727,165 @@
                 </pic:pic>
               </a:graphicData>
             </a:graphic>
-          </wp:anchor>
+          </wp:inline>
         </w:drawing>
       </w:r>
+    </w:p>
+    <w:p>
+      <w:pPr>
+        <w:spacing w:before="0"/>
+        <w:rPr>
+          <w:rFonts w:cs="Arial"/>
+          <w:lang w:val="en-GB"/>
+        </w:rPr>
+      </w:pPr>
+      <w:r>
+        <w:rPr>
+          <w:rFonts w:cs="Arial"/>
+          <w:lang w:val="en-GB"/>
+        </w:rPr>
+        <w:t>We access the left Hand Position as well as the rotation and calculate the forward vector of the left Hand. We also need the Position of the Actor, that is the players current location, that we want to substract from the hand position, since we only want to move the position when the position of the controller is changed relative to the players location.</w:t>
+      </w:r>
+    </w:p>
+    <w:p>
+      <w:pPr>
+        <w:spacing w:before="0"/>
+        <w:rPr>
+          <w:rFonts w:cs="Arial"/>
+          <w:b/>
+          <w:spacing w:val="-10"/>
+          <w:kern w:val="28"/>
+          <w:sz w:val="24"/>
+          <w:lang w:val="en-GB"/>
+        </w:rPr>
+      </w:pPr>
+    </w:p>
+    <w:p>
+      <w:pPr>
+        <w:spacing w:before="0"/>
+        <w:rPr>
+          <w:rFonts w:cs="Arial"/>
+          <w:b/>
+          <w:spacing w:val="-10"/>
+          <w:kern w:val="28"/>
+          <w:sz w:val="24"/>
+          <w:lang w:val="en-GB"/>
+        </w:rPr>
+      </w:pPr>
+      <w:bookmarkStart w:id="33" w:name="_GoBack"/>
+      <w:r>
+        <w:rPr>
+          <w:noProof/>
+          <w:lang w:val="en-GB" w:eastAsia="en-GB"/>
+        </w:rPr>
+        <w:drawing>
+          <wp:inline distT="0" distB="0" distL="0" distR="0" wp14:anchorId="2F12C03A" wp14:editId="6E503061">
+            <wp:extent cx="5579745" cy="2961005"/>
+            <wp:effectExtent l="0" t="0" r="1905" b="0"/>
+            <wp:docPr id="13" name="Picture 13"/>
+            <wp:cNvGraphicFramePr>
+              <a:graphicFrameLocks xmlns:a="http://schemas.openxmlformats.org/drawingml/2006/main" noChangeAspect="1"/>
+            </wp:cNvGraphicFramePr>
+            <a:graphic xmlns:a="http://schemas.openxmlformats.org/drawingml/2006/main">
+              <a:graphicData uri="http://schemas.openxmlformats.org/drawingml/2006/picture">
+                <pic:pic xmlns:pic="http://schemas.openxmlformats.org/drawingml/2006/picture">
+                  <pic:nvPicPr>
+                    <pic:cNvPr id="1" name=""/>
+                    <pic:cNvPicPr/>
+                  </pic:nvPicPr>
+                  <pic:blipFill>
+                    <a:blip r:embed="rId18"/>
+                    <a:stretch>
+                      <a:fillRect/>
+                    </a:stretch>
+                  </pic:blipFill>
+                  <pic:spPr>
+                    <a:xfrm>
+                      <a:off x="0" y="0"/>
+                      <a:ext cx="5579745" cy="2961005"/>
+                    </a:xfrm>
+                    <a:prstGeom prst="rect">
+                      <a:avLst/>
+                    </a:prstGeom>
+                  </pic:spPr>
+                </pic:pic>
+              </a:graphicData>
+            </a:graphic>
+          </wp:inline>
+        </w:drawing>
+      </w:r>
+      <w:bookmarkEnd w:id="33"/>
+    </w:p>
+    <w:p>
+      <w:pPr>
+        <w:spacing w:before="0"/>
+        <w:rPr>
+          <w:rFonts w:cs="Arial"/>
+          <w:lang w:val="en-GB"/>
+        </w:rPr>
+      </w:pPr>
+    </w:p>
+    <w:p>
+      <w:pPr>
+        <w:spacing w:before="0"/>
+        <w:rPr>
+          <w:rFonts w:cs="Arial"/>
+          <w:lang w:val="en-GB"/>
+        </w:rPr>
+      </w:pPr>
+      <w:r>
+        <w:rPr>
+          <w:rFonts w:cs="Arial"/>
+          <w:lang w:val="en-GB"/>
+        </w:rPr>
+        <w:t>As seen in the picture we compare the Left position of the cont</w:t>
+      </w:r>
+      <w:r>
+        <w:rPr>
+          <w:rFonts w:cs="Arial"/>
+          <w:lang w:val="en-GB"/>
+        </w:rPr>
+        <w:t>roller with the old saved position of the controller if the difference between the two values is greater than 0.1, the locomotion will take place. And the Branch evaluates to true, the new location will be set and the old positions of the Left/ Right Hand Controllers will be saved.</w:t>
+      </w:r>
+    </w:p>
+    <w:p>
+      <w:pPr>
+        <w:spacing w:before="0"/>
+        <w:rPr>
+          <w:rFonts w:cs="Arial"/>
+          <w:lang w:val="en-GB"/>
+        </w:rPr>
+      </w:pPr>
+      <w:r>
+        <w:rPr>
+          <w:rFonts w:cs="Arial"/>
+          <w:lang w:val="en-GB"/>
+        </w:rPr>
+        <w:t xml:space="preserve">The Marked orange part is here to calculate the new location of the player: </w:t>
+      </w:r>
+    </w:p>
+    <w:p>
+      <w:pPr>
+        <w:spacing w:before="0"/>
+        <w:rPr>
+          <w:rFonts w:cs="Arial"/>
+          <w:lang w:val="en-GB"/>
+        </w:rPr>
+      </w:pPr>
+      <w:r>
+        <w:rPr>
+          <w:rFonts w:cs="Arial"/>
+          <w:lang w:val="en-GB"/>
+        </w:rPr>
+        <w:t>We see calculate the difference of the x, y value of the Left Hand controller position, then we calculate the length of the vector. This distance we multiply with the forward vector of the Left Hand Controller, then we multiply with the movement multiplier, add the current location of the player to it and we have the new</w:t>
+      </w:r>
+      <w:r>
+        <w:rPr>
+          <w:rFonts w:cs="Arial"/>
+          <w:lang w:val="en-GB"/>
+        </w:rPr>
+        <w:t xml:space="preserve"> location that we locomoted to.</w:t>
+      </w:r>
       <w:r>
         <w:rPr>
           <w:rFonts w:cs="Arial"/>
@@ -19695,70 +19896,23 @@
     </w:p>
     <w:p>
       <w:pPr>
-        <w:pStyle w:val="Heading3"/>
-        <w:numPr>
-          <w:ilvl w:val="0"/>
-          <w:numId w:val="0"/>
-        </w:numPr>
-        <w:ind w:left="720" w:hanging="720"/>
-        <w:rPr>
-          <w:rFonts w:cs="Arial"/>
-          <w:lang w:val="en-GB"/>
-        </w:rPr>
-      </w:pPr>
-    </w:p>
-    <w:p>
-      <w:pPr>
-        <w:pStyle w:val="Heading3"/>
-        <w:rPr>
-          <w:rFonts w:cs="Arial"/>
-          <w:lang w:val="en-GB"/>
-        </w:rPr>
-      </w:pPr>
-      <w:r>
-        <w:rPr>
-          <w:rFonts w:cs="Arial"/>
-          <w:lang w:val="en-GB"/>
-        </w:rPr>
-        <w:t>Parameters</w:t>
-      </w:r>
+        <w:pStyle w:val="Heading2"/>
+        <w:rPr>
+          <w:rFonts w:cs="Arial"/>
+          <w:lang w:val="en-GB"/>
+        </w:rPr>
+      </w:pPr>
+      <w:bookmarkStart w:id="34" w:name="_Toc472597874"/>
       <w:bookmarkEnd w:id="32"/>
-    </w:p>
-    <w:p>
-      <w:pPr>
-        <w:pStyle w:val="BodyText"/>
-        <w:rPr>
-          <w:rFonts w:ascii="Arial" w:hAnsi="Arial" w:cs="Arial"/>
-          <w:color w:val="FF0000"/>
-          <w:lang w:val="en-GB"/>
-        </w:rPr>
-      </w:pPr>
-      <w:r>
-        <w:rPr>
-          <w:rFonts w:ascii="Arial" w:hAnsi="Arial" w:cs="Arial"/>
-          <w:color w:val="FF0000"/>
-          <w:lang w:val="en-GB"/>
-        </w:rPr>
-        <w:t>Speed, Camera Direction, Controller Position</w:t>
-      </w:r>
-    </w:p>
-    <w:p>
-      <w:pPr>
-        <w:pStyle w:val="Heading2"/>
-        <w:rPr>
-          <w:rFonts w:cs="Arial"/>
-          <w:lang w:val="en-GB"/>
-        </w:rPr>
-      </w:pPr>
-      <w:bookmarkStart w:id="33" w:name="_Toc472597874"/>
-      <w:r>
-        <w:rPr>
-          <w:rFonts w:cs="Arial"/>
-          <w:lang w:val="en-GB"/>
-        </w:rPr>
+      <w:r>
+        <w:rPr>
+          <w:rFonts w:cs="Arial"/>
+          <w:lang w:val="en-GB"/>
+        </w:rPr>
+        <w:lastRenderedPageBreak/>
         <w:t>Scaled Walking</w:t>
       </w:r>
-      <w:bookmarkEnd w:id="33"/>
+      <w:bookmarkEnd w:id="34"/>
     </w:p>
     <w:p>
       <w:pPr>
@@ -19769,7 +19923,7 @@
           <w:lang w:val="en-GB"/>
         </w:rPr>
       </w:pPr>
-      <w:bookmarkStart w:id="34" w:name="_Toc472597875"/>
+      <w:bookmarkStart w:id="35" w:name="_Toc472597875"/>
       <w:r>
         <w:rPr>
           <w:rFonts w:cs="Arial"/>
@@ -19777,7 +19931,7 @@
         </w:rPr>
         <w:t>Concept &amp; Idea</w:t>
       </w:r>
-      <w:bookmarkEnd w:id="34"/>
+      <w:bookmarkEnd w:id="35"/>
     </w:p>
     <w:p>
       <w:pPr>
@@ -19829,7 +19983,7 @@
                     <pic:cNvPicPr/>
                   </pic:nvPicPr>
                   <pic:blipFill>
-                    <a:blip r:embed="rId18" cstate="print">
+                    <a:blip r:embed="rId19" cstate="print">
                       <a:extLst>
                         <a:ext uri="{28A0092B-C50C-407E-A947-70E740481C1C}">
                           <a14:useLocalDpi xmlns:a14="http://schemas.microsoft.com/office/drawing/2010/main" val="0"/>
@@ -19870,7 +20024,7 @@
           <w:lang w:val="en-GB"/>
         </w:rPr>
       </w:pPr>
-      <w:bookmarkStart w:id="35" w:name="_Toc472005775"/>
+      <w:bookmarkStart w:id="36" w:name="_Toc472005775"/>
       <w:r>
         <w:rPr>
           <w:rFonts w:cs="Arial"/>
@@ -19921,7 +20075,7 @@
         </w:rPr>
         <w:t xml:space="preserve"> - Scaled walking concept draft</w:t>
       </w:r>
-      <w:bookmarkEnd w:id="35"/>
+      <w:bookmarkEnd w:id="36"/>
     </w:p>
     <w:p>
       <w:pPr>
@@ -19931,7 +20085,7 @@
           <w:lang w:val="en-GB"/>
         </w:rPr>
       </w:pPr>
-      <w:bookmarkStart w:id="36" w:name="_Toc472597876"/>
+      <w:bookmarkStart w:id="37" w:name="_Toc472597876"/>
       <w:r>
         <w:rPr>
           <w:rFonts w:cs="Arial"/>
@@ -19939,7 +20093,7 @@
         </w:rPr>
         <w:t>Implementation</w:t>
       </w:r>
-      <w:bookmarkEnd w:id="36"/>
+      <w:bookmarkEnd w:id="37"/>
     </w:p>
     <w:p>
       <w:pPr>
@@ -20120,62 +20274,62 @@
           <w:lang w:val="en-GB"/>
         </w:rPr>
       </w:pPr>
-      <w:bookmarkStart w:id="37" w:name="_Toc472597877"/>
+      <w:bookmarkStart w:id="38" w:name="_Toc472597877"/>
+      <w:r>
+        <w:rPr>
+          <w:rFonts w:cs="Arial"/>
+          <w:lang w:val="en-GB"/>
+        </w:rPr>
+        <w:t>Parameters</w:t>
+      </w:r>
+      <w:bookmarkEnd w:id="38"/>
+    </w:p>
+    <w:p>
+      <w:pPr>
+        <w:pStyle w:val="BodyText"/>
+        <w:rPr>
+          <w:rFonts w:ascii="Arial" w:hAnsi="Arial" w:cs="Arial"/>
+          <w:color w:val="FF0000"/>
+          <w:lang w:val="en-GB"/>
+        </w:rPr>
+      </w:pPr>
+      <w:r>
+        <w:rPr>
+          <w:rFonts w:ascii="Arial" w:hAnsi="Arial" w:cs="Arial"/>
+          <w:color w:val="FF0000"/>
+          <w:lang w:val="en-GB"/>
+        </w:rPr>
+        <w:t>Speed (movement multiplier), Head Mounted Device Location</w:t>
+      </w:r>
+    </w:p>
+    <w:p>
+      <w:pPr>
+        <w:pStyle w:val="BodyText"/>
+        <w:rPr>
+          <w:rFonts w:ascii="Arial" w:hAnsi="Arial" w:cs="Arial"/>
+          <w:color w:val="FF0000"/>
+          <w:lang w:val="en-GB"/>
+        </w:rPr>
+      </w:pPr>
+    </w:p>
+    <w:p>
+      <w:pPr>
+        <w:pStyle w:val="Heading2"/>
+        <w:rPr>
+          <w:rFonts w:cs="Arial"/>
+          <w:lang w:val="en-GB"/>
+        </w:rPr>
+      </w:pPr>
+      <w:bookmarkStart w:id="39" w:name="_Toc472597878"/>
       <w:r>
         <w:rPr>
           <w:rFonts w:cs="Arial"/>
           <w:lang w:val="en-GB"/>
         </w:rPr>
         <w:lastRenderedPageBreak/>
-        <w:t>Parameters</w:t>
-      </w:r>
-      <w:bookmarkEnd w:id="37"/>
-    </w:p>
-    <w:p>
-      <w:pPr>
-        <w:pStyle w:val="BodyText"/>
-        <w:rPr>
-          <w:rFonts w:ascii="Arial" w:hAnsi="Arial" w:cs="Arial"/>
-          <w:color w:val="FF0000"/>
-          <w:lang w:val="en-GB"/>
-        </w:rPr>
-      </w:pPr>
-      <w:r>
-        <w:rPr>
-          <w:rFonts w:ascii="Arial" w:hAnsi="Arial" w:cs="Arial"/>
-          <w:color w:val="FF0000"/>
-          <w:lang w:val="en-GB"/>
-        </w:rPr>
-        <w:t>Speed (movement multiplier), Head Mounted Device Location</w:t>
-      </w:r>
-    </w:p>
-    <w:p>
-      <w:pPr>
-        <w:pStyle w:val="BodyText"/>
-        <w:rPr>
-          <w:rFonts w:ascii="Arial" w:hAnsi="Arial" w:cs="Arial"/>
-          <w:color w:val="FF0000"/>
-          <w:lang w:val="en-GB"/>
-        </w:rPr>
-      </w:pPr>
-    </w:p>
-    <w:p>
-      <w:pPr>
-        <w:pStyle w:val="Heading2"/>
-        <w:rPr>
-          <w:rFonts w:cs="Arial"/>
-          <w:lang w:val="en-GB"/>
-        </w:rPr>
-      </w:pPr>
-      <w:bookmarkStart w:id="38" w:name="_Toc472597878"/>
-      <w:r>
-        <w:rPr>
-          <w:rFonts w:cs="Arial"/>
-          <w:lang w:val="en-GB"/>
-        </w:rPr>
         <w:t>Walking by Leaning</w:t>
       </w:r>
-      <w:bookmarkEnd w:id="38"/>
+      <w:bookmarkEnd w:id="39"/>
     </w:p>
     <w:p>
       <w:pPr>
@@ -20186,7 +20340,7 @@
           <w:lang w:val="en-GB"/>
         </w:rPr>
       </w:pPr>
-      <w:bookmarkStart w:id="39" w:name="_Toc472597879"/>
+      <w:bookmarkStart w:id="40" w:name="_Toc472597879"/>
       <w:r>
         <w:rPr>
           <w:rFonts w:cs="Arial"/>
@@ -20194,7 +20348,7 @@
         </w:rPr>
         <w:t>Concept &amp; Ideas</w:t>
       </w:r>
-      <w:bookmarkEnd w:id="39"/>
+      <w:bookmarkEnd w:id="40"/>
     </w:p>
     <w:p>
       <w:pPr>
@@ -20246,7 +20400,7 @@
                     <pic:cNvPicPr/>
                   </pic:nvPicPr>
                   <pic:blipFill>
-                    <a:blip r:embed="rId19" cstate="print">
+                    <a:blip r:embed="rId20" cstate="print">
                       <a:extLst>
                         <a:ext uri="{28A0092B-C50C-407E-A947-70E740481C1C}">
                           <a14:useLocalDpi xmlns:a14="http://schemas.microsoft.com/office/drawing/2010/main" val="0"/>
@@ -20287,7 +20441,7 @@
           <w:lang w:val="en-GB"/>
         </w:rPr>
       </w:pPr>
-      <w:bookmarkStart w:id="40" w:name="_Toc472005776"/>
+      <w:bookmarkStart w:id="41" w:name="_Toc472005776"/>
       <w:r>
         <w:rPr>
           <w:rFonts w:cs="Arial"/>
@@ -20338,7 +20492,7 @@
         </w:rPr>
         <w:t xml:space="preserve"> - Walking by leaning concept draft</w:t>
       </w:r>
-      <w:bookmarkEnd w:id="40"/>
+      <w:bookmarkEnd w:id="41"/>
     </w:p>
     <w:p>
       <w:pPr>
@@ -20348,7 +20502,7 @@
           <w:lang w:val="en-GB"/>
         </w:rPr>
       </w:pPr>
-      <w:bookmarkStart w:id="41" w:name="_Toc472597880"/>
+      <w:bookmarkStart w:id="42" w:name="_Toc472597880"/>
       <w:r>
         <w:rPr>
           <w:rFonts w:cs="Arial"/>
@@ -20356,7 +20510,7 @@
         </w:rPr>
         <w:t>Implementation</w:t>
       </w:r>
-      <w:bookmarkEnd w:id="41"/>
+      <w:bookmarkEnd w:id="42"/>
     </w:p>
     <w:p>
       <w:pPr>
@@ -20516,59 +20670,59 @@
           <w:lang w:val="en-GB"/>
         </w:rPr>
       </w:pPr>
-      <w:bookmarkStart w:id="42" w:name="_Toc472597881"/>
+      <w:bookmarkStart w:id="43" w:name="_Toc472597881"/>
+      <w:r>
+        <w:rPr>
+          <w:rFonts w:cs="Arial"/>
+          <w:lang w:val="en-GB"/>
+        </w:rPr>
+        <w:t>Parameters</w:t>
+      </w:r>
+      <w:bookmarkEnd w:id="43"/>
+    </w:p>
+    <w:p>
+      <w:pPr>
+        <w:pStyle w:val="BodyText"/>
+        <w:rPr>
+          <w:rFonts w:ascii="Arial" w:hAnsi="Arial" w:cs="Arial"/>
+          <w:color w:val="FF0000"/>
+          <w:lang w:val="en-GB"/>
+        </w:rPr>
+      </w:pPr>
+      <w:r>
+        <w:rPr>
+          <w:rFonts w:ascii="Arial" w:hAnsi="Arial" w:cs="Arial"/>
+          <w:color w:val="FF0000"/>
+          <w:lang w:val="en-GB"/>
+        </w:rPr>
+        <w:t>Speed, Head Mounted Device Rotation and Location, Controller Location.</w:t>
+      </w:r>
+    </w:p>
+    <w:p>
+      <w:pPr>
+        <w:pStyle w:val="BodyText"/>
+        <w:rPr>
+          <w:rFonts w:ascii="Arial" w:hAnsi="Arial" w:cs="Arial"/>
+          <w:color w:val="FF0000"/>
+          <w:lang w:val="en-GB"/>
+        </w:rPr>
+      </w:pPr>
+    </w:p>
+    <w:p>
+      <w:pPr>
+        <w:pStyle w:val="Heading2"/>
+        <w:rPr>
+          <w:rFonts w:cs="Arial"/>
+          <w:lang w:val="en-GB"/>
+        </w:rPr>
+      </w:pPr>
+      <w:bookmarkStart w:id="44" w:name="_Toc472597882"/>
       <w:r>
         <w:rPr>
           <w:rFonts w:cs="Arial"/>
           <w:lang w:val="en-GB"/>
         </w:rPr>
         <w:lastRenderedPageBreak/>
-        <w:t>Parameters</w:t>
-      </w:r>
-      <w:bookmarkEnd w:id="42"/>
-    </w:p>
-    <w:p>
-      <w:pPr>
-        <w:pStyle w:val="BodyText"/>
-        <w:rPr>
-          <w:rFonts w:ascii="Arial" w:hAnsi="Arial" w:cs="Arial"/>
-          <w:color w:val="FF0000"/>
-          <w:lang w:val="en-GB"/>
-        </w:rPr>
-      </w:pPr>
-      <w:r>
-        <w:rPr>
-          <w:rFonts w:ascii="Arial" w:hAnsi="Arial" w:cs="Arial"/>
-          <w:color w:val="FF0000"/>
-          <w:lang w:val="en-GB"/>
-        </w:rPr>
-        <w:t>Speed, Head Mounted Device Rotation and Location, Controller Location.</w:t>
-      </w:r>
-    </w:p>
-    <w:p>
-      <w:pPr>
-        <w:pStyle w:val="BodyText"/>
-        <w:rPr>
-          <w:rFonts w:ascii="Arial" w:hAnsi="Arial" w:cs="Arial"/>
-          <w:color w:val="FF0000"/>
-          <w:lang w:val="en-GB"/>
-        </w:rPr>
-      </w:pPr>
-    </w:p>
-    <w:p>
-      <w:pPr>
-        <w:pStyle w:val="Heading2"/>
-        <w:rPr>
-          <w:rFonts w:cs="Arial"/>
-          <w:lang w:val="en-GB"/>
-        </w:rPr>
-      </w:pPr>
-      <w:bookmarkStart w:id="43" w:name="_Toc472597882"/>
-      <w:r>
-        <w:rPr>
-          <w:rFonts w:cs="Arial"/>
-          <w:lang w:val="en-GB"/>
-        </w:rPr>
         <w:t>J</w:t>
       </w:r>
       <w:r>
@@ -20578,7 +20732,7 @@
         </w:rPr>
         <w:t>umping</w:t>
       </w:r>
-      <w:bookmarkEnd w:id="43"/>
+      <w:bookmarkEnd w:id="44"/>
     </w:p>
     <w:p>
       <w:pPr>
@@ -20589,7 +20743,7 @@
           <w:lang w:val="en-GB"/>
         </w:rPr>
       </w:pPr>
-      <w:bookmarkStart w:id="44" w:name="_Toc472597883"/>
+      <w:bookmarkStart w:id="45" w:name="_Toc472597883"/>
       <w:r>
         <w:rPr>
           <w:rFonts w:cs="Arial"/>
@@ -20597,7 +20751,7 @@
         </w:rPr>
         <w:t>Concept &amp; Idea</w:t>
       </w:r>
-      <w:bookmarkEnd w:id="44"/>
+      <w:bookmarkEnd w:id="45"/>
     </w:p>
     <w:p>
       <w:pPr>
@@ -20649,7 +20803,7 @@
                     <pic:cNvPicPr/>
                   </pic:nvPicPr>
                   <pic:blipFill>
-                    <a:blip r:embed="rId20" cstate="print">
+                    <a:blip r:embed="rId21" cstate="print">
                       <a:extLst>
                         <a:ext uri="{28A0092B-C50C-407E-A947-70E740481C1C}">
                           <a14:useLocalDpi xmlns:a14="http://schemas.microsoft.com/office/drawing/2010/main" val="0"/>
@@ -20690,7 +20844,7 @@
           <w:lang w:val="en-GB"/>
         </w:rPr>
       </w:pPr>
-      <w:bookmarkStart w:id="45" w:name="_Toc472005777"/>
+      <w:bookmarkStart w:id="46" w:name="_Toc472005777"/>
       <w:r>
         <w:rPr>
           <w:rFonts w:cs="Arial"/>
@@ -20741,7 +20895,7 @@
         </w:rPr>
         <w:t xml:space="preserve"> - Jumping concept draft</w:t>
       </w:r>
-      <w:bookmarkEnd w:id="45"/>
+      <w:bookmarkEnd w:id="46"/>
     </w:p>
     <w:p>
       <w:pPr>
@@ -20751,7 +20905,7 @@
           <w:lang w:val="en-GB"/>
         </w:rPr>
       </w:pPr>
-      <w:bookmarkStart w:id="46" w:name="_Toc472597884"/>
+      <w:bookmarkStart w:id="47" w:name="_Toc472597884"/>
       <w:r>
         <w:rPr>
           <w:rFonts w:cs="Arial"/>
@@ -20759,7 +20913,7 @@
         </w:rPr>
         <w:t>Implementation</w:t>
       </w:r>
-      <w:bookmarkEnd w:id="46"/>
+      <w:bookmarkEnd w:id="47"/>
     </w:p>
     <w:p>
       <w:pPr>
@@ -20867,7 +21021,7 @@
           <w:lang w:val="en-GB"/>
         </w:rPr>
       </w:pPr>
-      <w:bookmarkStart w:id="47" w:name="_Toc472597885"/>
+      <w:bookmarkStart w:id="48" w:name="_Toc472597885"/>
       <w:r>
         <w:rPr>
           <w:rFonts w:cs="Arial"/>
@@ -20875,7 +21029,7 @@
         </w:rPr>
         <w:t>Parameters</w:t>
       </w:r>
-      <w:bookmarkEnd w:id="47"/>
+      <w:bookmarkEnd w:id="48"/>
     </w:p>
     <w:p>
       <w:pPr>
@@ -20903,7 +21057,7 @@
           <w:lang w:val="en-GB"/>
         </w:rPr>
       </w:pPr>
-      <w:bookmarkStart w:id="48" w:name="_Toc472597886"/>
+      <w:bookmarkStart w:id="49" w:name="_Toc472597886"/>
       <w:r>
         <w:rPr>
           <w:rFonts w:cs="Arial"/>
@@ -20911,7 +21065,7 @@
         </w:rPr>
         <w:t>Combining the navigation methods</w:t>
       </w:r>
-      <w:bookmarkEnd w:id="48"/>
+      <w:bookmarkEnd w:id="49"/>
     </w:p>
     <w:p>
       <w:pPr>
@@ -20939,7 +21093,7 @@
           <w:lang w:val="en-GB"/>
         </w:rPr>
       </w:pPr>
-      <w:bookmarkStart w:id="49" w:name="_Toc472597887"/>
+      <w:bookmarkStart w:id="50" w:name="_Toc472597887"/>
       <w:r>
         <w:rPr>
           <w:rFonts w:cs="Arial"/>
@@ -20955,7 +21109,7 @@
         </w:rPr>
         <w:t xml:space="preserve"> (BOTH)</w:t>
       </w:r>
-      <w:bookmarkEnd w:id="49"/>
+      <w:bookmarkEnd w:id="50"/>
     </w:p>
     <w:p>
       <w:pPr>
@@ -20965,7 +21119,7 @@
           <w:lang w:val="en-GB"/>
         </w:rPr>
       </w:pPr>
-      <w:bookmarkStart w:id="50" w:name="_Toc472597888"/>
+      <w:bookmarkStart w:id="51" w:name="_Toc472597888"/>
       <w:r>
         <w:rPr>
           <w:rFonts w:cs="Arial"/>
@@ -20980,7 +21134,7 @@
         </w:rPr>
         <w:t xml:space="preserve"> (Dominic)</w:t>
       </w:r>
-      <w:bookmarkEnd w:id="50"/>
+      <w:bookmarkEnd w:id="51"/>
     </w:p>
     <w:p>
       <w:pPr>
@@ -21581,7 +21735,7 @@
           <w:lang w:val="en-GB"/>
         </w:rPr>
       </w:pPr>
-      <w:bookmarkStart w:id="51" w:name="_Toc472597892"/>
+      <w:bookmarkStart w:id="52" w:name="_Toc472597892"/>
       <w:r>
         <w:rPr>
           <w:rFonts w:cs="Arial"/>
@@ -21589,7 +21743,7 @@
         </w:rPr>
         <w:t>Problems during testing</w:t>
       </w:r>
-      <w:bookmarkEnd w:id="51"/>
+      <w:bookmarkEnd w:id="52"/>
     </w:p>
     <w:p>
       <w:pPr>
@@ -21681,7 +21835,7 @@
           <w:lang w:val="en-GB"/>
         </w:rPr>
       </w:pPr>
-      <w:bookmarkStart w:id="52" w:name="_Toc472597893"/>
+      <w:bookmarkStart w:id="53" w:name="_Toc472597893"/>
       <w:r>
         <w:rPr>
           <w:rFonts w:cs="Arial"/>
@@ -21697,7 +21851,7 @@
         </w:rPr>
         <w:t xml:space="preserve"> (BOTH)</w:t>
       </w:r>
-      <w:bookmarkEnd w:id="52"/>
+      <w:bookmarkEnd w:id="53"/>
     </w:p>
     <w:p>
       <w:pPr>
@@ -21707,7 +21861,7 @@
           <w:lang w:val="en-GB"/>
         </w:rPr>
       </w:pPr>
-      <w:bookmarkStart w:id="53" w:name="_Toc472597894"/>
+      <w:bookmarkStart w:id="54" w:name="_Toc472597894"/>
       <w:r>
         <w:rPr>
           <w:rFonts w:cs="Arial"/>
@@ -21715,7 +21869,7 @@
         </w:rPr>
         <w:t>Introduction</w:t>
       </w:r>
-      <w:bookmarkEnd w:id="53"/>
+      <w:bookmarkEnd w:id="54"/>
     </w:p>
     <w:p>
       <w:pPr>
@@ -21743,7 +21897,7 @@
           <w:lang w:val="en-GB"/>
         </w:rPr>
       </w:pPr>
-      <w:bookmarkStart w:id="54" w:name="_Toc472597895"/>
+      <w:bookmarkStart w:id="55" w:name="_Toc472597895"/>
       <w:r>
         <w:rPr>
           <w:rFonts w:cs="Arial"/>
@@ -21751,7 +21905,7 @@
         </w:rPr>
         <w:t>Insights</w:t>
       </w:r>
-      <w:bookmarkEnd w:id="54"/>
+      <w:bookmarkEnd w:id="55"/>
     </w:p>
     <w:p>
       <w:pPr>
@@ -21779,7 +21933,7 @@
           <w:lang w:val="en-GB"/>
         </w:rPr>
       </w:pPr>
-      <w:bookmarkStart w:id="55" w:name="_Toc472597896"/>
+      <w:bookmarkStart w:id="56" w:name="_Toc472597896"/>
       <w:r>
         <w:rPr>
           <w:rFonts w:cs="Arial"/>
@@ -21787,7 +21941,7 @@
         </w:rPr>
         <w:t>Suggestions</w:t>
       </w:r>
-      <w:bookmarkEnd w:id="55"/>
+      <w:bookmarkEnd w:id="56"/>
       <w:r>
         <w:rPr>
           <w:rFonts w:cs="Arial"/>
@@ -21868,7 +22022,7 @@
           <w:lang w:val="en-GB"/>
         </w:rPr>
       </w:pPr>
-      <w:bookmarkStart w:id="56" w:name="_Toc472597897"/>
+      <w:bookmarkStart w:id="57" w:name="_Toc472597897"/>
       <w:r>
         <w:rPr>
           <w:rFonts w:cs="Arial"/>
@@ -21877,7 +22031,7 @@
         <w:lastRenderedPageBreak/>
         <w:t>Further Steps (Marcel)</w:t>
       </w:r>
-      <w:bookmarkEnd w:id="56"/>
+      <w:bookmarkEnd w:id="57"/>
     </w:p>
     <w:p>
       <w:pPr>
@@ -21887,7 +22041,7 @@
           <w:lang w:val="en-GB"/>
         </w:rPr>
       </w:pPr>
-      <w:bookmarkStart w:id="57" w:name="_Toc472597898"/>
+      <w:bookmarkStart w:id="58" w:name="_Toc472597898"/>
       <w:r>
         <w:rPr>
           <w:rFonts w:cs="Arial"/>
@@ -21895,7 +22049,7 @@
         </w:rPr>
         <w:t>Introduction (Dominic)</w:t>
       </w:r>
-      <w:bookmarkEnd w:id="57"/>
+      <w:bookmarkEnd w:id="58"/>
     </w:p>
     <w:p>
       <w:pPr>
@@ -21931,7 +22085,7 @@
           <w:lang w:val="en-GB"/>
         </w:rPr>
       </w:pPr>
-      <w:bookmarkStart w:id="58" w:name="_Toc472597899"/>
+      <w:bookmarkStart w:id="59" w:name="_Toc472597899"/>
       <w:r>
         <w:rPr>
           <w:rFonts w:cs="Arial"/>
@@ -21939,7 +22093,7 @@
         </w:rPr>
         <w:t>Marketplace UE4 / Unity3D</w:t>
       </w:r>
-      <w:bookmarkEnd w:id="58"/>
+      <w:bookmarkEnd w:id="59"/>
     </w:p>
     <w:p>
       <w:pPr>
@@ -21967,7 +22121,7 @@
           <w:lang w:val="en-GB"/>
         </w:rPr>
       </w:pPr>
-      <w:bookmarkStart w:id="59" w:name="_Toc472597900"/>
+      <w:bookmarkStart w:id="60" w:name="_Toc472597900"/>
       <w:r>
         <w:rPr>
           <w:rFonts w:cs="Arial"/>
@@ -21975,7 +22129,7 @@
         </w:rPr>
         <w:t>Graphical Navigation Menu / UI</w:t>
       </w:r>
-      <w:bookmarkEnd w:id="59"/>
+      <w:bookmarkEnd w:id="60"/>
     </w:p>
     <w:p>
       <w:pPr>
@@ -22011,7 +22165,7 @@
           <w:lang w:val="en-GB"/>
         </w:rPr>
       </w:pPr>
-      <w:bookmarkStart w:id="60" w:name="_Toc472597901"/>
+      <w:bookmarkStart w:id="61" w:name="_Toc472597901"/>
       <w:r>
         <w:rPr>
           <w:rFonts w:cs="Arial"/>
@@ -22019,7 +22173,7 @@
         </w:rPr>
         <w:t>Composition of Navigation methods</w:t>
       </w:r>
-      <w:bookmarkEnd w:id="60"/>
+      <w:bookmarkEnd w:id="61"/>
     </w:p>
     <w:p>
       <w:pPr>
@@ -22161,7 +22315,7 @@
           <w:lang w:val="en-GB"/>
         </w:rPr>
       </w:pPr>
-      <w:bookmarkStart w:id="61" w:name="_Toc472597902"/>
+      <w:bookmarkStart w:id="62" w:name="_Toc472597902"/>
       <w:r>
         <w:rPr>
           <w:rFonts w:cs="Arial"/>
@@ -22184,7 +22338,7 @@
         </w:rPr>
         <w:t xml:space="preserve"> (Both)</w:t>
       </w:r>
-      <w:bookmarkEnd w:id="61"/>
+      <w:bookmarkEnd w:id="62"/>
     </w:p>
     <w:p>
       <w:pPr>
@@ -22194,7 +22348,7 @@
           <w:lang w:val="en-GB"/>
         </w:rPr>
       </w:pPr>
-      <w:bookmarkStart w:id="62" w:name="_Toc472597903"/>
+      <w:bookmarkStart w:id="63" w:name="_Toc472597903"/>
       <w:r>
         <w:rPr>
           <w:rFonts w:cs="Arial"/>
@@ -22202,7 +22356,7 @@
         </w:rPr>
         <w:t>Introduction</w:t>
       </w:r>
-      <w:bookmarkEnd w:id="62"/>
+      <w:bookmarkEnd w:id="63"/>
     </w:p>
     <w:p>
       <w:pPr>
@@ -22246,7 +22400,7 @@
           <w:lang w:val="en-GB"/>
         </w:rPr>
       </w:pPr>
-      <w:bookmarkStart w:id="63" w:name="_Toc472597904"/>
+      <w:bookmarkStart w:id="64" w:name="_Toc472597904"/>
       <w:r>
         <w:rPr>
           <w:rFonts w:cs="Arial"/>
@@ -22254,7 +22408,7 @@
         </w:rPr>
         <w:t>Lessons Learned</w:t>
       </w:r>
-      <w:bookmarkEnd w:id="63"/>
+      <w:bookmarkEnd w:id="64"/>
     </w:p>
     <w:p>
       <w:pPr>
@@ -22264,7 +22418,7 @@
           <w:lang w:val="en-GB"/>
         </w:rPr>
       </w:pPr>
-      <w:bookmarkStart w:id="64" w:name="_Toc472597905"/>
+      <w:bookmarkStart w:id="65" w:name="_Toc472597905"/>
       <w:r>
         <w:rPr>
           <w:rFonts w:cs="Arial"/>
@@ -22272,7 +22426,7 @@
         </w:rPr>
         <w:t>Dominic Bär</w:t>
       </w:r>
-      <w:bookmarkEnd w:id="64"/>
+      <w:bookmarkEnd w:id="65"/>
     </w:p>
     <w:p>
       <w:pPr>
@@ -22300,7 +22454,7 @@
           <w:lang w:val="en-GB"/>
         </w:rPr>
       </w:pPr>
-      <w:bookmarkStart w:id="65" w:name="_Toc472597906"/>
+      <w:bookmarkStart w:id="66" w:name="_Toc472597906"/>
       <w:r>
         <w:rPr>
           <w:rFonts w:cs="Arial"/>
@@ -22308,7 +22462,7 @@
         </w:rPr>
         <w:t>Marcel Groux</w:t>
       </w:r>
-      <w:bookmarkEnd w:id="65"/>
+      <w:bookmarkEnd w:id="66"/>
     </w:p>
     <w:p>
       <w:pPr>
@@ -22578,8 +22732,6 @@
         </w:rPr>
         <w:t xml:space="preserve"> and we were behind schedule after the first day</w:t>
       </w:r>
-      <w:bookmarkStart w:id="66" w:name="_GoBack"/>
-      <w:bookmarkEnd w:id="66"/>
       <w:r>
         <w:rPr>
           <w:rFonts w:ascii="Arial" w:hAnsi="Arial" w:cs="Arial"/>
@@ -23200,7 +23352,7 @@
         </w:rPr>
         <w:t xml:space="preserve"> MIT Media Lab Cambridge, MA. 02139 </w:t>
       </w:r>
-      <w:hyperlink r:id="rId21" w:history="1">
+      <w:hyperlink r:id="rId22" w:history="1">
         <w:r>
           <w:rPr>
             <w:rFonts w:ascii="Arial" w:hAnsi="Arial" w:cs="Arial"/>
@@ -24272,7 +24424,7 @@
       </w:pPr>
     </w:p>
     <w:sectPr>
-      <w:headerReference w:type="even" r:id="rId22"/>
+      <w:headerReference w:type="even" r:id="rId23"/>
       <w:pgSz w:w="11906" w:h="16838" w:code="9"/>
       <w:pgMar w:top="1418" w:right="1418" w:bottom="1134" w:left="1701" w:header="958" w:footer="958" w:gutter="0"/>
       <w:pgNumType w:start="1"/>
@@ -24364,7 +24516,7 @@
       <w:rPr>
         <w:noProof/>
       </w:rPr>
-      <w:t>20.01.17</w:t>
+      <w:t>21.01.17</w:t>
     </w:r>
     <w:r>
       <w:fldChar w:fldCharType="end"/>
@@ -24507,7 +24659,7 @@
         <w:rStyle w:val="PageNumber"/>
         <w:noProof/>
       </w:rPr>
-      <w:t>29</w:t>
+      <w:t>21</w:t>
     </w:r>
     <w:r>
       <w:rPr>
@@ -29554,7 +29706,7 @@
 </file>
 
 <file path=customXml/itemProps1.xml><?xml version="1.0" encoding="utf-8"?>
-<ds:datastoreItem xmlns:ds="http://schemas.openxmlformats.org/officeDocument/2006/customXml" ds:itemID="{D5A90C4E-436C-431B-A032-2877E2014F19}">
+<ds:datastoreItem xmlns:ds="http://schemas.openxmlformats.org/officeDocument/2006/customXml" ds:itemID="{CDDFB595-FDD7-482D-931F-C00C741A63B5}">
   <ds:schemaRefs>
     <ds:schemaRef ds:uri="http://schemas.openxmlformats.org/officeDocument/2006/bibliography"/>
   </ds:schemaRefs>

</xml_diff>

<commit_message>
t report m update
</commit_message>
<xml_diff>
--- a/documents/technicalReport/technicalReportMarcel.docx
+++ b/documents/technicalReport/technicalReportMarcel.docx
@@ -19115,6 +19115,16 @@
         </w:rPr>
         <w:t>Speed, Camera Direction, Controller Positio</w:t>
       </w:r>
+      <w:r>
+        <w:rPr>
+          <w:rFonts w:ascii="Arial" w:hAnsi="Arial" w:cs="Arial"/>
+          <w:color w:val="FF0000"/>
+          <w:lang w:val="en-GB"/>
+        </w:rPr>
+        <w:t>n</w:t>
+      </w:r>
+      <w:bookmarkStart w:id="32" w:name="_GoBack"/>
+      <w:bookmarkEnd w:id="32"/>
     </w:p>
     <w:p>
       <w:pPr>
@@ -19167,6 +19177,13 @@
           <w:lang w:val="en-GB" w:eastAsia="en-GB"/>
         </w:rPr>
       </w:pPr>
+      <w:r>
+        <w:rPr>
+          <w:noProof/>
+          <w:lang w:val="en-GB" w:eastAsia="en-GB"/>
+        </w:rPr>
+        <w:t>In the following we see an example implementation of the Walking in Place Module that is controller oriented (the difference to HMD orientation is very small and can be found ). In the unreal project under Vive/MyViveFolder/MySimpleVive_PawnCharacter.</w:t>
+      </w:r>
     </w:p>
     <w:p>
       <w:pPr>
@@ -19667,7 +19684,7 @@
           <w:lang w:val="en-GB"/>
         </w:rPr>
       </w:pPr>
-      <w:bookmarkStart w:id="32" w:name="_Toc472597873"/>
+      <w:bookmarkStart w:id="33" w:name="_Toc472597873"/>
       <w:r>
         <w:rPr>
           <w:rFonts w:cs="Arial"/>
@@ -19882,58 +19899,49 @@
           <w:rFonts w:cs="Arial"/>
           <w:lang w:val="en-GB"/>
         </w:rPr>
-        <w:t xml:space="preserve"> (we add to that the movement part calculated for the Right Hand Controller, which is similar to the above.</w:t>
-      </w:r>
-      <w:bookmarkStart w:id="33" w:name="_GoBack"/>
+        <w:t xml:space="preserve"> (we add to that the movement part calculated for the Right Hand Controller, which is similar to the above.)</w:t>
+      </w:r>
+      <w:r>
+        <w:rPr>
+          <w:rFonts w:cs="Arial"/>
+          <w:lang w:val="en-GB"/>
+        </w:rPr>
+        <w:t>, then we multiply with the movement multiplier, add the current location of the player to it and we have the new</w:t>
+      </w:r>
+      <w:r>
+        <w:rPr>
+          <w:rFonts w:cs="Arial"/>
+          <w:lang w:val="en-GB"/>
+        </w:rPr>
+        <w:t xml:space="preserve"> location that we locomoted to.</w:t>
+      </w:r>
+    </w:p>
+    <w:p>
+      <w:pPr>
+        <w:spacing w:before="0"/>
+        <w:rPr>
+          <w:rFonts w:cs="Arial"/>
+          <w:lang w:val="en-GB"/>
+        </w:rPr>
+      </w:pPr>
+      <w:r>
+        <w:rPr>
+          <w:rFonts w:cs="Arial"/>
+          <w:lang w:val="en-GB"/>
+        </w:rPr>
+        <w:br w:type="page"/>
+      </w:r>
+    </w:p>
+    <w:p>
+      <w:pPr>
+        <w:pStyle w:val="Heading2"/>
+        <w:rPr>
+          <w:rFonts w:cs="Arial"/>
+          <w:lang w:val="en-GB"/>
+        </w:rPr>
+      </w:pPr>
+      <w:bookmarkStart w:id="34" w:name="_Toc472597874"/>
       <w:bookmarkEnd w:id="33"/>
-      <w:r>
-        <w:rPr>
-          <w:rFonts w:cs="Arial"/>
-          <w:lang w:val="en-GB"/>
-        </w:rPr>
-        <w:t>)</w:t>
-      </w:r>
-      <w:r>
-        <w:rPr>
-          <w:rFonts w:cs="Arial"/>
-          <w:lang w:val="en-GB"/>
-        </w:rPr>
-        <w:t>, then we multiply with the movement multiplier, add the current location of the player to it and we have the new</w:t>
-      </w:r>
-      <w:r>
-        <w:rPr>
-          <w:rFonts w:cs="Arial"/>
-          <w:lang w:val="en-GB"/>
-        </w:rPr>
-        <w:t xml:space="preserve"> location that we locomoted to.</w:t>
-      </w:r>
-    </w:p>
-    <w:p>
-      <w:pPr>
-        <w:spacing w:before="0"/>
-        <w:rPr>
-          <w:rFonts w:cs="Arial"/>
-          <w:lang w:val="en-GB"/>
-        </w:rPr>
-      </w:pPr>
-      <w:r>
-        <w:rPr>
-          <w:rFonts w:cs="Arial"/>
-          <w:lang w:val="en-GB"/>
-        </w:rPr>
-        <w:br w:type="page"/>
-      </w:r>
-    </w:p>
-    <w:p>
-      <w:pPr>
-        <w:pStyle w:val="Heading2"/>
-        <w:rPr>
-          <w:rFonts w:cs="Arial"/>
-          <w:lang w:val="en-GB"/>
-        </w:rPr>
-      </w:pPr>
-      <w:bookmarkStart w:id="34" w:name="_Toc472597874"/>
-      <w:bookmarkEnd w:id="32"/>
       <w:r>
         <w:rPr>
           <w:rFonts w:cs="Arial"/>
@@ -24677,7 +24685,7 @@
         <w:rStyle w:val="PageNumber"/>
         <w:noProof/>
       </w:rPr>
-      <w:t>30</w:t>
+      <w:t>21</w:t>
     </w:r>
     <w:r>
       <w:rPr>
@@ -29724,7 +29732,7 @@
 </file>
 
 <file path=customXml/itemProps1.xml><?xml version="1.0" encoding="utf-8"?>
-<ds:datastoreItem xmlns:ds="http://schemas.openxmlformats.org/officeDocument/2006/customXml" ds:itemID="{CCE58D1B-8325-477B-87DD-3A09B39C27C9}">
+<ds:datastoreItem xmlns:ds="http://schemas.openxmlformats.org/officeDocument/2006/customXml" ds:itemID="{70B05977-BBFE-4A5C-974A-B3141A24B1D6}">
   <ds:schemaRefs>
     <ds:schemaRef ds:uri="http://schemas.openxmlformats.org/officeDocument/2006/bibliography"/>
   </ds:schemaRefs>

</xml_diff>